<commit_message>
Fixed Bug: Repair Duration was still Hard coded.
</commit_message>
<xml_diff>
--- a/Paper/Paper.docx
+++ b/Paper/Paper.docx
@@ -1737,14 +1737,6 @@
     <w:p>
       <w:pPr>
         <w:spacing w:line="360" w:lineRule="auto"/>
-        <w:rPr>
-          <w:rFonts w:asciiTheme="majorHAnsi" w:eastAsiaTheme="majorEastAsia" w:hAnsiTheme="majorHAnsi" w:cstheme="majorBidi"/>
-          <w:b/>
-          <w:bCs/>
-          <w:color w:val="365F91" w:themeColor="accent1" w:themeShade="BF"/>
-          <w:sz w:val="28"/>
-          <w:szCs w:val="28"/>
-        </w:rPr>
       </w:pPr>
       <w:r>
         <w:rPr>
@@ -1753,20 +1745,44 @@
         <w:tab/>
       </w:r>
       <w:r>
-        <w:t>A software tool capable of simulating fleet availability with multiple</w:t>
-      </w:r>
-      <w:r>
-        <w:rPr>
-          <w:b/>
-          <w:color w:val="FF0000"/>
-        </w:rPr>
+        <w:t>A software tool capable of simulating</w:t>
+      </w:r>
+      <w:r>
+        <w:t xml:space="preserve"> the availability of</w:t>
+      </w:r>
+      <w:r>
         <w:t xml:space="preserve"> </w:t>
       </w:r>
       <w:r>
-        <w:rPr>
-          <w:b/>
-        </w:rPr>
-        <w:br w:type="page"/>
+        <w:t xml:space="preserve"> a fleet of aircraft with specific problems in need of repair was desired. In order to facilitate use by many users it is desirable for the tool to be able to have a graphical user interface and have multiple methods of accessing data such as from user input, a file, or existing databases. To allow for rapid development of many of these interfaces the decision was made to develop the software using the commercial off the shelf product MATLAB which comes packaged with many of the statistical calculations, inputs and output features already handled at a higher level than would be the case with more basic programming languages.</w:t>
+      </w:r>
+    </w:p>
+    <w:p>
+      <w:pPr>
+        <w:spacing w:line="360" w:lineRule="auto"/>
+      </w:pPr>
+      <w:r>
+        <w:tab/>
+        <w:t>Developing the tool in MATLAB the decision was then made to first implement the core functionality of the program and at that point attempt to add features as development time allowed. The core feature of the program is an aircraft by aircraft Monte Carlo Simulation that simulates each aircraft's flight hours, known afflictions, overall expected aircraft reliability, and days spent down for repairs.</w:t>
+      </w:r>
+      <w:r>
+        <w:t xml:space="preserve"> For the first stage of release the aircraft fleet is limited to user input through the user interface </w:t>
+      </w:r>
+      <w:r>
+        <w:lastRenderedPageBreak/>
+        <w:t>and limited in nature but could quickly be expanded to allow for the loading of aircraft from a file or database and allow for each aircraft to have fully unique reliability, flight hours , and known repairs without any further modification to the central simulation code.</w:t>
+      </w:r>
+      <w:r>
+        <w:t xml:space="preserve"> </w:t>
+      </w:r>
+    </w:p>
+    <w:p>
+      <w:pPr>
+        <w:spacing w:line="360" w:lineRule="auto"/>
+      </w:pPr>
+      <w:r>
+        <w:tab/>
+        <w:t>To demonstrate the potential and ease of database integration a sample materials database was integrated as a comma separated value file and user's can input repairs that require materials to be consumed in the repair. If not enough materials are available the simulation can extend the time required to repair the aircraft according to the lead time required to obtain the necessary materials. Likewise a database of repairs could be implemented in the future that lists repairs and the materials required. Finally the program can output to the user graphs showing information on the effects that a repair has on a single aircrafts reliability  as well as the results of the fleet Monte Carlo simulation.</w:t>
       </w:r>
     </w:p>
     <w:p>
@@ -1780,7 +1796,6 @@
       </w:pPr>
       <w:bookmarkStart w:id="6" w:name="_Toc436753822"/>
       <w:r>
-        <w:lastRenderedPageBreak/>
         <w:t>Ground Rules &amp; Assumptions</w:t>
       </w:r>
       <w:bookmarkEnd w:id="6"/>
@@ -1790,7 +1805,13 @@
         <w:spacing w:line="360" w:lineRule="auto"/>
       </w:pPr>
       <w:r>
-        <w:t>The following is a list of ground rules and assumptions for the analysis:</w:t>
+        <w:t>The following is a list of ground rules and assumptions for the analysis</w:t>
+      </w:r>
+      <w:r>
+        <w:t xml:space="preserve"> tool in its current state</w:t>
+      </w:r>
+      <w:r>
+        <w:t>:</w:t>
       </w:r>
     </w:p>
     <w:p>
@@ -1947,13 +1968,22 @@
         <w:spacing w:line="360" w:lineRule="auto"/>
       </w:pPr>
       <w:r>
-        <w:t>Aircraft have s</w:t>
+        <w:t xml:space="preserve">Aircraft have </w:t>
+      </w:r>
+      <w:r>
+        <w:t xml:space="preserve">either a </w:t>
+      </w:r>
+      <w:r>
+        <w:t>s</w:t>
       </w:r>
       <w:r>
         <w:t xml:space="preserve">ingle </w:t>
       </w:r>
       <w:r>
-        <w:t>discrepancies with s</w:t>
+        <w:t>discrepancy</w:t>
+      </w:r>
+      <w:r>
+        <w:t xml:space="preserve"> with s</w:t>
       </w:r>
       <w:r>
         <w:t xml:space="preserve">ingle </w:t>
@@ -1965,16 +1995,7 @@
         <w:t>olution</w:t>
       </w:r>
       <w:r>
-        <w:t>s</w:t>
-      </w:r>
-      <w:r>
-        <w:t xml:space="preserve"> at one </w:t>
-      </w:r>
-      <w:r>
-        <w:t>t</w:t>
-      </w:r>
-      <w:r>
-        <w:t>ime</w:t>
+        <w:t xml:space="preserve"> or are currently in flying order.</w:t>
       </w:r>
     </w:p>
     <w:p>
@@ -1987,13 +2008,7 @@
         <w:spacing w:line="360" w:lineRule="auto"/>
       </w:pPr>
       <w:r>
-        <w:t xml:space="preserve">Each </w:t>
-      </w:r>
-      <w:r>
-        <w:t>aircraft has an identical exponential reliability c</w:t>
-      </w:r>
-      <w:r>
-        <w:t>urve</w:t>
+        <w:t>Routine maintenance is not considered</w:t>
       </w:r>
     </w:p>
     <w:p>
@@ -2006,19 +2021,22 @@
         <w:spacing w:line="360" w:lineRule="auto"/>
       </w:pPr>
       <w:r>
-        <w:t>The list of m</w:t>
-      </w:r>
-      <w:r>
-        <w:t xml:space="preserve">aterials in </w:t>
-      </w:r>
-      <w:r>
-        <w:t xml:space="preserve">the </w:t>
-      </w:r>
-      <w:r>
-        <w:t xml:space="preserve">inventory are not replaced over the </w:t>
-      </w:r>
-      <w:r>
-        <w:t>time period of program analysis</w:t>
+        <w:t xml:space="preserve">Each </w:t>
+      </w:r>
+      <w:r>
+        <w:t xml:space="preserve">aircraft has an identical exponential </w:t>
+      </w:r>
+      <w:r>
+        <w:t xml:space="preserve"> background </w:t>
+      </w:r>
+      <w:r>
+        <w:t>reliability c</w:t>
+      </w:r>
+      <w:r>
+        <w:t>urve</w:t>
+      </w:r>
+      <w:r>
+        <w:t xml:space="preserve"> not including the known issue being studied.</w:t>
       </w:r>
     </w:p>
     <w:p>
@@ -2031,10 +2049,19 @@
         <w:spacing w:line="360" w:lineRule="auto"/>
       </w:pPr>
       <w:r>
-        <w:t xml:space="preserve">Aircraft has background reliability curve in series with </w:t>
-      </w:r>
-      <w:r>
-        <w:t>known problem reliability curve</w:t>
+        <w:t>The list of m</w:t>
+      </w:r>
+      <w:r>
+        <w:t xml:space="preserve">aterials in </w:t>
+      </w:r>
+      <w:r>
+        <w:t xml:space="preserve">the </w:t>
+      </w:r>
+      <w:r>
+        <w:t xml:space="preserve">inventory are not replaced over the </w:t>
+      </w:r>
+      <w:r>
+        <w:t>time period of program analysis</w:t>
       </w:r>
     </w:p>
     <w:p>
@@ -2047,16 +2074,10 @@
         <w:spacing w:line="360" w:lineRule="auto"/>
       </w:pPr>
       <w:r>
-        <w:t xml:space="preserve">All aircraft </w:t>
-      </w:r>
-      <w:r>
-        <w:t xml:space="preserve">are </w:t>
-      </w:r>
-      <w:r>
-        <w:t xml:space="preserve">currently treated as if they fly a fixed </w:t>
-      </w:r>
-      <w:r>
-        <w:t>average number of hours per day</w:t>
+        <w:t xml:space="preserve">Aircraft has background reliability curve in series with </w:t>
+      </w:r>
+      <w:r>
+        <w:t>known problem reliability curve</w:t>
       </w:r>
     </w:p>
     <w:p>
@@ -2075,10 +2096,10 @@
         <w:t xml:space="preserve">are </w:t>
       </w:r>
       <w:r>
-        <w:t>currently treated as if starting with same number of hours on the air</w:t>
-      </w:r>
-      <w:r>
-        <w:t>frame</w:t>
+        <w:t xml:space="preserve">currently treated as if they fly a fixed </w:t>
+      </w:r>
+      <w:r>
+        <w:t>average number of hours per day</w:t>
       </w:r>
     </w:p>
     <w:p>
@@ -2091,10 +2112,25 @@
         <w:spacing w:line="360" w:lineRule="auto"/>
       </w:pPr>
       <w:r>
-        <w:t>Aircraft currently resume exact same curve after repair from baseli</w:t>
-      </w:r>
-      <w:r>
-        <w:t>ne aircraft reliability failure</w:t>
+        <w:t xml:space="preserve">All aircraft </w:t>
+      </w:r>
+      <w:r>
+        <w:t xml:space="preserve">are </w:t>
+      </w:r>
+      <w:r>
+        <w:t xml:space="preserve">currently treated as if starting with </w:t>
+      </w:r>
+      <w:r>
+        <w:t xml:space="preserve">a fixed </w:t>
+      </w:r>
+      <w:r>
+        <w:t>same number of hours on the air</w:t>
+      </w:r>
+      <w:r>
+        <w:t>frame</w:t>
+      </w:r>
+      <w:r>
+        <w:t xml:space="preserve"> across the fleet</w:t>
       </w:r>
     </w:p>
     <w:p>
@@ -2107,43 +2143,40 @@
         <w:spacing w:line="360" w:lineRule="auto"/>
       </w:pPr>
       <w:r>
-        <w:t>Each aircraft is examined individually by the code so most of these assumptions could be easily loaded from a database with ~500 lines additional cod</w:t>
-      </w:r>
-      <w:r>
-        <w:t>e per item stated above</w:t>
-      </w:r>
-    </w:p>
-    <w:p>
-      <w:pPr>
-        <w:spacing w:line="360" w:lineRule="auto"/>
-      </w:pPr>
-    </w:p>
-    <w:p>
-      <w:pPr>
-        <w:spacing w:line="360" w:lineRule="auto"/>
-        <w:ind w:left="360"/>
-      </w:pPr>
+        <w:t>Aircraft currently resume exact same curve after repair from baseli</w:t>
+      </w:r>
+      <w:r>
+        <w:t>ne aircraft reliability failur</w:t>
+      </w:r>
+      <w:r>
+        <w:t>e</w:t>
+      </w:r>
     </w:p>
     <w:p>
       <w:pPr>
         <w:pStyle w:val="ListParagraph"/>
-        <w:spacing w:line="360" w:lineRule="auto"/>
-      </w:pPr>
-    </w:p>
-    <w:p>
-      <w:pPr>
-        <w:spacing w:line="360" w:lineRule="auto"/>
-        <w:rPr>
-          <w:rFonts w:asciiTheme="majorHAnsi" w:eastAsiaTheme="majorEastAsia" w:hAnsiTheme="majorHAnsi" w:cstheme="majorBidi"/>
-          <w:b/>
-          <w:bCs/>
-          <w:color w:val="365F91" w:themeColor="accent1" w:themeShade="BF"/>
-          <w:sz w:val="28"/>
-          <w:szCs w:val="28"/>
-        </w:rPr>
-      </w:pPr>
-      <w:r>
-        <w:br w:type="page"/>
+        <w:numPr>
+          <w:ilvl w:val="0"/>
+          <w:numId w:val="9"/>
+        </w:numPr>
+        <w:spacing w:line="360" w:lineRule="auto"/>
+      </w:pPr>
+      <w:r>
+        <w:lastRenderedPageBreak/>
+        <w:t>If aircraft fails due to repaired discrepancy aircraft will remain down for the rest of the simulation period</w:t>
+      </w:r>
+    </w:p>
+    <w:p>
+      <w:pPr>
+        <w:pStyle w:val="ListParagraph"/>
+        <w:numPr>
+          <w:ilvl w:val="0"/>
+          <w:numId w:val="9"/>
+        </w:numPr>
+        <w:spacing w:line="360" w:lineRule="auto"/>
+      </w:pPr>
+      <w:r>
+        <w:t>Aircraft with Discrepancy start the simulation down for maintenance and cannot fly until repaired.</w:t>
       </w:r>
     </w:p>
     <w:p>
@@ -2157,7 +2190,6 @@
       </w:pPr>
       <w:bookmarkStart w:id="7" w:name="_Toc436753823"/>
       <w:r>
-        <w:lastRenderedPageBreak/>
         <w:t>Analysis/Study/Evaluation</w:t>
       </w:r>
       <w:bookmarkEnd w:id="7"/>
@@ -2906,7 +2938,7 @@
                     <a:blip r:embed="rId12" cstate="print">
                       <a:extLst>
                         <a:ext uri="{28A0092B-C50C-407E-A947-70E740481C1C}">
-                          <a14:useLocalDpi xmlns:a14="http://schemas.microsoft.com/office/drawing/2010/main" xmlns:wps="http://schemas.microsoft.com/office/word/2010/wordprocessingShape" xmlns:wpi="http://schemas.microsoft.com/office/word/2010/wordprocessingInk" xmlns:wpg="http://schemas.microsoft.com/office/word/2010/wordprocessingGroup" xmlns:w15="http://schemas.microsoft.com/office/word/2012/wordml" xmlns:w14="http://schemas.microsoft.com/office/word/2010/wordml" xmlns:w="http://schemas.openxmlformats.org/wordprocessingml/2006/main" xmlns:w10="urn:schemas-microsoft-com:office:word" xmlns:wp14="http://schemas.microsoft.com/office/word/2010/wordprocessingDrawing" xmlns:v="urn:schemas-microsoft-com:vml" xmlns:o="urn:schemas-microsoft-com:office:office" xmlns:mc="http://schemas.openxmlformats.org/markup-compatibility/2006" xmlns:wpc="http://schemas.microsoft.com/office/word/2010/wordprocessingCanvas" xmlns="" val="0"/>
+                          <a14:useLocalDpi xmlns="" xmlns:wpc="http://schemas.microsoft.com/office/word/2010/wordprocessingCanvas" xmlns:mc="http://schemas.openxmlformats.org/markup-compatibility/2006" xmlns:o="urn:schemas-microsoft-com:office:office" xmlns:v="urn:schemas-microsoft-com:vml" xmlns:wp14="http://schemas.microsoft.com/office/word/2010/wordprocessingDrawing" xmlns:w10="urn:schemas-microsoft-com:office:word" xmlns:w="http://schemas.openxmlformats.org/wordprocessingml/2006/main" xmlns:w14="http://schemas.microsoft.com/office/word/2010/wordml" xmlns:w15="http://schemas.microsoft.com/office/word/2012/wordml" xmlns:wpg="http://schemas.microsoft.com/office/word/2010/wordprocessingGroup" xmlns:wpi="http://schemas.microsoft.com/office/word/2010/wordprocessingInk" xmlns:wps="http://schemas.microsoft.com/office/word/2010/wordprocessingShape" xmlns:a14="http://schemas.microsoft.com/office/drawing/2010/main" val="0"/>
                         </a:ext>
                       </a:extLst>
                     </a:blip>
@@ -2927,7 +2959,7 @@
                     </a:ln>
                     <a:extLst>
                       <a:ext uri="{53640926-AAD7-44D8-BBD7-CCE9431645EC}">
-                        <a14:shadowObscured xmlns:a14="http://schemas.microsoft.com/office/drawing/2010/main" xmlns:wps="http://schemas.microsoft.com/office/word/2010/wordprocessingShape" xmlns:wpi="http://schemas.microsoft.com/office/word/2010/wordprocessingInk" xmlns:wpg="http://schemas.microsoft.com/office/word/2010/wordprocessingGroup" xmlns:w15="http://schemas.microsoft.com/office/word/2012/wordml" xmlns:w14="http://schemas.microsoft.com/office/word/2010/wordml" xmlns:w="http://schemas.openxmlformats.org/wordprocessingml/2006/main" xmlns:w10="urn:schemas-microsoft-com:office:word" xmlns:wp14="http://schemas.microsoft.com/office/word/2010/wordprocessingDrawing" xmlns:v="urn:schemas-microsoft-com:vml" xmlns:o="urn:schemas-microsoft-com:office:office" xmlns:mc="http://schemas.openxmlformats.org/markup-compatibility/2006" xmlns:wpc="http://schemas.microsoft.com/office/word/2010/wordprocessingCanvas" xmlns=""/>
+                        <a14:shadowObscured xmlns="" xmlns:wpc="http://schemas.microsoft.com/office/word/2010/wordprocessingCanvas" xmlns:mc="http://schemas.openxmlformats.org/markup-compatibility/2006" xmlns:o="urn:schemas-microsoft-com:office:office" xmlns:v="urn:schemas-microsoft-com:vml" xmlns:wp14="http://schemas.microsoft.com/office/word/2010/wordprocessingDrawing" xmlns:w10="urn:schemas-microsoft-com:office:word" xmlns:w="http://schemas.openxmlformats.org/wordprocessingml/2006/main" xmlns:w14="http://schemas.microsoft.com/office/word/2010/wordml" xmlns:w15="http://schemas.microsoft.com/office/word/2012/wordml" xmlns:wpg="http://schemas.microsoft.com/office/word/2010/wordprocessingGroup" xmlns:wpi="http://schemas.microsoft.com/office/word/2010/wordprocessingInk" xmlns:wps="http://schemas.microsoft.com/office/word/2010/wordprocessingShape" xmlns:a14="http://schemas.microsoft.com/office/drawing/2010/main"/>
                       </a:ext>
                     </a:extLst>
                   </pic:spPr>
@@ -2991,7 +3023,7 @@
                     <a:blip r:embed="rId13" cstate="print">
                       <a:extLst>
                         <a:ext uri="{28A0092B-C50C-407E-A947-70E740481C1C}">
-                          <a14:useLocalDpi xmlns:a14="http://schemas.microsoft.com/office/drawing/2010/main" xmlns:wps="http://schemas.microsoft.com/office/word/2010/wordprocessingShape" xmlns:wpi="http://schemas.microsoft.com/office/word/2010/wordprocessingInk" xmlns:wpg="http://schemas.microsoft.com/office/word/2010/wordprocessingGroup" xmlns:w15="http://schemas.microsoft.com/office/word/2012/wordml" xmlns:w14="http://schemas.microsoft.com/office/word/2010/wordml" xmlns:w="http://schemas.openxmlformats.org/wordprocessingml/2006/main" xmlns:w10="urn:schemas-microsoft-com:office:word" xmlns:wp14="http://schemas.microsoft.com/office/word/2010/wordprocessingDrawing" xmlns:v="urn:schemas-microsoft-com:vml" xmlns:o="urn:schemas-microsoft-com:office:office" xmlns:mc="http://schemas.openxmlformats.org/markup-compatibility/2006" xmlns:wpc="http://schemas.microsoft.com/office/word/2010/wordprocessingCanvas" xmlns="" val="0"/>
+                          <a14:useLocalDpi xmlns="" xmlns:wpc="http://schemas.microsoft.com/office/word/2010/wordprocessingCanvas" xmlns:mc="http://schemas.openxmlformats.org/markup-compatibility/2006" xmlns:o="urn:schemas-microsoft-com:office:office" xmlns:v="urn:schemas-microsoft-com:vml" xmlns:wp14="http://schemas.microsoft.com/office/word/2010/wordprocessingDrawing" xmlns:w10="urn:schemas-microsoft-com:office:word" xmlns:w="http://schemas.openxmlformats.org/wordprocessingml/2006/main" xmlns:w14="http://schemas.microsoft.com/office/word/2010/wordml" xmlns:w15="http://schemas.microsoft.com/office/word/2012/wordml" xmlns:wpg="http://schemas.microsoft.com/office/word/2010/wordprocessingGroup" xmlns:wpi="http://schemas.microsoft.com/office/word/2010/wordprocessingInk" xmlns:wps="http://schemas.microsoft.com/office/word/2010/wordprocessingShape" xmlns:a14="http://schemas.microsoft.com/office/drawing/2010/main" val="0"/>
                         </a:ext>
                       </a:extLst>
                     </a:blip>
@@ -3012,7 +3044,7 @@
                     </a:ln>
                     <a:extLst>
                       <a:ext uri="{53640926-AAD7-44D8-BBD7-CCE9431645EC}">
-                        <a14:shadowObscured xmlns:a14="http://schemas.microsoft.com/office/drawing/2010/main" xmlns:wps="http://schemas.microsoft.com/office/word/2010/wordprocessingShape" xmlns:wpi="http://schemas.microsoft.com/office/word/2010/wordprocessingInk" xmlns:wpg="http://schemas.microsoft.com/office/word/2010/wordprocessingGroup" xmlns:w15="http://schemas.microsoft.com/office/word/2012/wordml" xmlns:w14="http://schemas.microsoft.com/office/word/2010/wordml" xmlns:w="http://schemas.openxmlformats.org/wordprocessingml/2006/main" xmlns:w10="urn:schemas-microsoft-com:office:word" xmlns:wp14="http://schemas.microsoft.com/office/word/2010/wordprocessingDrawing" xmlns:v="urn:schemas-microsoft-com:vml" xmlns:o="urn:schemas-microsoft-com:office:office" xmlns:mc="http://schemas.openxmlformats.org/markup-compatibility/2006" xmlns:wpc="http://schemas.microsoft.com/office/word/2010/wordprocessingCanvas" xmlns=""/>
+                        <a14:shadowObscured xmlns="" xmlns:wpc="http://schemas.microsoft.com/office/word/2010/wordprocessingCanvas" xmlns:mc="http://schemas.openxmlformats.org/markup-compatibility/2006" xmlns:o="urn:schemas-microsoft-com:office:office" xmlns:v="urn:schemas-microsoft-com:vml" xmlns:wp14="http://schemas.microsoft.com/office/word/2010/wordprocessingDrawing" xmlns:w10="urn:schemas-microsoft-com:office:word" xmlns:w="http://schemas.openxmlformats.org/wordprocessingml/2006/main" xmlns:w14="http://schemas.microsoft.com/office/word/2010/wordml" xmlns:w15="http://schemas.microsoft.com/office/word/2012/wordml" xmlns:wpg="http://schemas.microsoft.com/office/word/2010/wordprocessingGroup" xmlns:wpi="http://schemas.microsoft.com/office/word/2010/wordprocessingInk" xmlns:wps="http://schemas.microsoft.com/office/word/2010/wordprocessingShape" xmlns:a14="http://schemas.microsoft.com/office/drawing/2010/main"/>
                       </a:ext>
                     </a:extLst>
                   </pic:spPr>
@@ -3322,7 +3354,7 @@
           <v:shape id="_x0000_i1025" type="#_x0000_t75" style="width:77.25pt;height:49.5pt" o:ole="">
             <v:imagedata r:id="rId15" o:title=""/>
           </v:shape>
-          <o:OLEObject Type="Embed" ProgID="PowerPoint.Show.12" ShapeID="_x0000_i1025" DrawAspect="Icon" ObjectID="_1510664433" r:id="rId16"/>
+          <o:OLEObject Type="Embed" ProgID="PowerPoint.Show.12" ShapeID="_x0000_i1025" DrawAspect="Icon" ObjectID="_1510666709" r:id="rId16"/>
         </w:object>
       </w:r>
     </w:p>
@@ -3455,7 +3487,7 @@
         <w:rFonts w:asciiTheme="majorHAnsi" w:eastAsiaTheme="majorEastAsia" w:hAnsiTheme="majorHAnsi" w:cstheme="majorBidi"/>
         <w:noProof/>
       </w:rPr>
-      <w:t>6</w:t>
+      <w:t>8</w:t>
     </w:r>
     <w:r>
       <w:rPr>
@@ -5146,7 +5178,7 @@
 </file>
 
 <file path=customXml/itemProps1.xml><?xml version="1.0" encoding="utf-8"?>
-<ds:datastoreItem xmlns:ds="http://schemas.openxmlformats.org/officeDocument/2006/customXml" ds:itemID="{BAFA7749-EB50-454D-925F-DEB3B1A85040}">
+<ds:datastoreItem xmlns:ds="http://schemas.openxmlformats.org/officeDocument/2006/customXml" ds:itemID="{C9BF32BD-ED82-44E6-BF1C-8CEB916168CB}">
   <ds:schemaRefs>
     <ds:schemaRef ds:uri="http://schemas.openxmlformats.org/officeDocument/2006/bibliography"/>
   </ds:schemaRefs>

</xml_diff>